<commit_message>
Added test.txt to checkout versioning
</commit_message>
<xml_diff>
--- a/Tools/Git(VCS).docx
+++ b/Tools/Git(VCS).docx
@@ -2242,7 +2242,19 @@
           <w:u w:val="none"/>
           <w:lang w:val="en-IN"/>
         </w:rPr>
-        <w:t>git clone &lt;Repo URL&gt;</w:t>
+        <w:t xml:space="preserve">git clone &lt;Repo URL&gt; &lt;Clone </w:t>
+      </w:r>
+      <w:bookmarkStart w:id="0" w:name="_GoBack"/>
+      <w:bookmarkEnd w:id="0"/>
+      <w:r>
+        <w:rPr>
+          <w:rFonts w:hint="default"/>
+          <w:b w:val="0"/>
+          <w:bCs w:val="0"/>
+          <w:u w:val="none"/>
+          <w:lang w:val="en-IN"/>
+        </w:rPr>
+        <w:t>Directory&gt;</w:t>
       </w:r>
     </w:p>
     <w:p>
@@ -4371,10 +4383,7 @@
         </w:rPr>
       </w:pPr>
     </w:p>
-    <w:p>
-      <w:bookmarkStart w:id="0" w:name="_GoBack"/>
-      <w:bookmarkEnd w:id="0"/>
-    </w:p>
+    <w:p/>
     <w:sectPr>
       <w:pgSz w:w="11906" w:h="16838"/>
       <w:pgMar w:top="1440" w:right="1800" w:bottom="1440" w:left="1800" w:header="720" w:footer="720" w:gutter="0"/>

</xml_diff>